<commit_message>
Ajustes plantillas,comentarios y vista de secretaria en Homologacion,reingreso y paz y salvo
</commit_message>
<xml_diff>
--- a/gestion_curricular/src/main/resources/templates/oficio-homologacion.docx
+++ b/gestion_curricular/src/main/resources/templates/oficio-homologacion.docx
@@ -3,62 +3,189 @@
 <w:document xmlns:wpc="http://schemas.microsoft.com/office/word/2010/wordprocessingCanvas" xmlns:cx="http://schemas.microsoft.com/office/drawing/2014/chartex" xmlns:cx1="http://schemas.microsoft.com/office/drawing/2015/9/8/chartex" xmlns:cx2="http://schemas.microsoft.com/office/drawing/2015/10/21/chartex" xmlns:cx3="http://schemas.microsoft.com/office/drawing/2016/5/9/chartex" xmlns:cx4="http://schemas.microsoft.com/office/drawing/2016/5/10/chartex" xmlns:cx5="http://schemas.microsoft.com/office/drawing/2016/5/11/chartex" xmlns:cx6="http://schemas.microsoft.com/office/drawing/2016/5/12/chartex" xmlns:cx7="http://schemas.microsoft.com/office/drawing/2016/5/13/chartex" xmlns:cx8="http://schemas.microsoft.com/office/drawing/2016/5/14/chartex" xmlns:mc="http://schemas.openxmlformats.org/markup-compatibility/2006" xmlns:aink="http://schemas.microsoft.com/office/drawing/2016/ink" xmlns:am3d="http://schemas.microsoft.com/office/drawing/2017/model3d" xmlns:o="urn:schemas-microsoft-com:office:office" xmlns:oel="http://schemas.microsoft.com/office/2019/extlst" xmlns:r="http://schemas.openxmlformats.org/officeDocument/2006/relationships" xmlns:m="http://schemas.openxmlformats.org/officeDocument/2006/math" xmlns:v="urn:schemas-microsoft-com:vml" xmlns:wp14="http://schemas.microsoft.com/office/word/2010/wordprocessingDrawing" xmlns:wp="http://schemas.openxmlformats.org/drawingml/2006/wordprocessingDrawing" xmlns:w10="urn:schemas-microsoft-com:office:word" xmlns:w="http://schemas.openxmlformats.org/wordprocessingml/2006/main" xmlns:w14="http://schemas.microsoft.com/office/word/2010/wordml" xmlns:w15="http://schemas.microsoft.com/office/word/2012/wordml" xmlns:w16cex="http://schemas.microsoft.com/office/word/2018/wordml/cex" xmlns:w16cid="http://schemas.microsoft.com/office/word/2016/wordml/cid" xmlns:w16="http://schemas.microsoft.com/office/word/2018/wordml" xmlns:w16du="http://schemas.microsoft.com/office/word/2023/wordml/word16du" xmlns:w16sdtdh="http://schemas.microsoft.com/office/word/2020/wordml/sdtdatahash" xmlns:w16sdtfl="http://schemas.microsoft.com/office/word/2024/wordml/sdtformatlock" xmlns:w16se="http://schemas.microsoft.com/office/word/2015/wordml/symex" xmlns:wpg="http://schemas.microsoft.com/office/word/2010/wordprocessingGroup" xmlns:wpi="http://schemas.microsoft.com/office/word/2010/wordprocessingInk" xmlns:wne="http://schemas.microsoft.com/office/word/2006/wordml" xmlns:wps="http://schemas.microsoft.com/office/word/2010/wordprocessingShape" mc:Ignorable="w14 w15 w16se w16cid w16 w16cex w16sdtdh w16sdtfl w16du wp14">
   <w:body>
     <w:p>
-      <w:r>
+      <w:pPr>
+        <w:jc w:val="center"/>
+        <w:rPr>
+          <w:b/>
+          <w:bCs/>
+        </w:rPr>
+      </w:pPr>
+      <w:r>
+        <w:rPr>
+          <w:b/>
+          <w:bCs/>
+        </w:rPr>
         <w:t>UNIVERSIDAD DEL CAUCA</w:t>
       </w:r>
     </w:p>
     <w:p>
-      <w:r>
+      <w:pPr>
+        <w:jc w:val="center"/>
+        <w:rPr>
+          <w:b/>
+          <w:bCs/>
+        </w:rPr>
+      </w:pPr>
+      <w:r>
+        <w:rPr>
+          <w:b/>
+          <w:bCs/>
+        </w:rPr>
         <w:t>FACULTAD DE INGENIERÍA ELECTRÓNICA Y TELECOMUNICACIONES</w:t>
       </w:r>
     </w:p>
+    <w:p>
+      <w:pPr>
+        <w:jc w:val="center"/>
+        <w:rPr>
+          <w:b/>
+          <w:bCs/>
+        </w:rPr>
+      </w:pPr>
+    </w:p>
+    <w:p>
+      <w:pPr>
+        <w:jc w:val="center"/>
+        <w:rPr>
+          <w:b/>
+          <w:bCs/>
+        </w:rPr>
+      </w:pPr>
+      <w:r>
+        <w:rPr>
+          <w:b/>
+          <w:bCs/>
+        </w:rPr>
+        <w:t>Resolución [NUMERO_DOCUMENTO] de [AÑO_DOCUMENTO]</w:t>
+      </w:r>
+    </w:p>
+    <w:p>
+      <w:pPr>
+        <w:jc w:val="center"/>
+        <w:rPr>
+          <w:b/>
+          <w:bCs/>
+        </w:rPr>
+      </w:pPr>
+      <w:r>
+        <w:rPr>
+          <w:b/>
+          <w:bCs/>
+        </w:rPr>
+        <w:t>([DIA_DOCUMENTO] de [MES_DOCUMENTO])</w:t>
+      </w:r>
+    </w:p>
+    <w:p>
+      <w:pPr>
+        <w:jc w:val="center"/>
+      </w:pPr>
+      <w:r>
+        <w:t>Por la cual se aprueba la homologación de asignaturas.</w:t>
+      </w:r>
+    </w:p>
     <w:p/>
     <w:p>
       <w:r>
-        <w:t>Resolución [NUMERO_DOCUMENTO] de [AÑO_DOCUMENTO]</w:t>
-      </w:r>
-    </w:p>
-    <w:p>
-      <w:r>
-        <w:t>([DIA_DOCUMENTO] de [MES_DOCUMENTO])</w:t>
+        <w:t>El Consejo de Facultad de Ingeniería Electrónica y Telecomunicaciones de la Universidad del Cauca, en uso de su competencia funcional y,</w:t>
+      </w:r>
+    </w:p>
+    <w:p>
+      <w:pPr>
+        <w:jc w:val="center"/>
+      </w:pPr>
+      <w:r>
+        <w:t>C O N S I D E R A N D O:</w:t>
+      </w:r>
+    </w:p>
+    <w:p>
+      <w:r>
+        <w:t>1. El Acuerdo Superior No. 002 de 1988 por el cual se expide el Reglamento Estudiantil de la Universidad del Cauca, modificado por el Acuerdo 055 de 1991, establece en el artículo 18, la posibilidad de solicitar la homologación de asignaturas: "</w:t>
+      </w:r>
+      <w:r>
+        <w:rPr>
+          <w:b/>
+          <w:bCs/>
+        </w:rPr>
+        <w:t xml:space="preserve">El alumno que con anterioridad al ingreso a un programa de la Universidad haya cursado asignaturas en otro programa de </w:t>
+      </w:r>
+      <w:proofErr w:type="gramStart"/>
+      <w:r>
+        <w:rPr>
+          <w:b/>
+          <w:bCs/>
+        </w:rPr>
+        <w:t>la misma</w:t>
+      </w:r>
+      <w:proofErr w:type="gramEnd"/>
+      <w:r>
+        <w:rPr>
+          <w:b/>
+          <w:bCs/>
+        </w:rPr>
+        <w:t xml:space="preserve"> o en otra institución de Educación Superior legalmente reconocida por el ICFES, podrá solicitar la homologación</w:t>
+      </w:r>
+      <w:r>
+        <w:t>".</w:t>
       </w:r>
     </w:p>
     <w:p/>
     <w:p>
       <w:r>
-        <w:t>Por la cual se aprueba la homologación de asignaturas.</w:t>
+        <w:t xml:space="preserve">2. El (la) estudiante [NOMBRE_ESTUDIANTE], identificado con cédula de ciudadanía # [CEDULA_ESTUDIANTE] y código estudiantil </w:t>
+      </w:r>
+      <w:proofErr w:type="spellStart"/>
+      <w:r>
+        <w:t>N°</w:t>
+      </w:r>
+      <w:proofErr w:type="spellEnd"/>
+      <w:r>
+        <w:t>. [CODIGO_ESTUDIANTE], cursó y aprobó en el Programa de [PROGRAMA_ORIGEN], solicita le sea(n) homologada(s) las asignaturas al Programa [PROGRAMA_DESTINO] de la Facultad de Ingeniería Electrónica y Telecomunicaciones.</w:t>
       </w:r>
     </w:p>
     <w:p/>
     <w:p>
       <w:r>
-        <w:t>El Consejo de Facultad de Ingeniería Electrónica y Telecomunicaciones de la Universidad del Cauca, en uso de su competencia funcional y,</w:t>
+        <w:t>3. El Comité del Programa de [PROGRAMA_DESTINO], después del correspondiente estudio del contenido programático e intensidad horaria de las asignaturas, recomendó al Consejo de Facultad aprobar la homologación.</w:t>
       </w:r>
     </w:p>
     <w:p/>
     <w:p>
       <w:r>
-        <w:t>C O N S I D E R A N D O:</w:t>
+        <w:t>En mérito a lo expuesto,</w:t>
       </w:r>
     </w:p>
     <w:p/>
     <w:p>
-      <w:r>
-        <w:t xml:space="preserve">1. El Acuerdo Superior No. 002 de 1988 por el cual se expide el Reglamento Estudiantil de la Universidad del Cauca, modificado por el Acuerdo 055 de 1991, establece en el artículo 18, la posibilidad de solicitar la homologación de asignaturas: "El alumno que con anterioridad al ingreso a un programa de la Universidad haya cursado asignaturas en otro programa de </w:t>
-      </w:r>
-      <w:proofErr w:type="gramStart"/>
-      <w:r>
-        <w:t>la misma</w:t>
-      </w:r>
-      <w:proofErr w:type="gramEnd"/>
-      <w:r>
-        <w:t xml:space="preserve"> o en otra institución de Educación Superior legalmente reconocida por el ICFES, podrá solicitar la homologación".</w:t>
+      <w:pPr>
+        <w:jc w:val="center"/>
+        <w:rPr>
+          <w:b/>
+          <w:bCs/>
+        </w:rPr>
+      </w:pPr>
+      <w:r>
+        <w:rPr>
+          <w:b/>
+          <w:bCs/>
+        </w:rPr>
+        <w:lastRenderedPageBreak/>
+        <w:t>R E S U E L V E:</w:t>
       </w:r>
     </w:p>
     <w:p/>
     <w:p>
-      <w:r>
-        <w:t xml:space="preserve">2. El (la) estudiante [NOMBRE_ESTUDIANTE], identificado con cédula de ciudadanía # [CEDULA_ESTUDIANTE] y código estudiantil </w:t>
+      <w:pPr>
+        <w:jc w:val="center"/>
+      </w:pPr>
+      <w:r>
+        <w:rPr>
+          <w:b/>
+          <w:bCs/>
+        </w:rPr>
+        <w:t xml:space="preserve">ARTÍCULO PRIMERO. </w:t>
+      </w:r>
+      <w:r>
+        <w:t xml:space="preserve">APROBAR, la homologación de la(s) asignatura(s) cursada(s) y aprobada(s) por (el) (la) estudiante [NOMBRE_ESTUDIANTE], identificado con cédula de ciudadanía # [CEDULA_ESTUDIANTE] y código estudiantil </w:t>
       </w:r>
       <w:proofErr w:type="spellStart"/>
       <w:r>
@@ -66,101 +193,213 @@
       </w:r>
       <w:proofErr w:type="spellEnd"/>
       <w:r>
-        <w:t>. [CODIGO_ESTUDIANTE], cursó y aprobó en el Programa de [PROGRAMA_ORIGEN], solicita le sea(n) homologada(s) las asignaturas al Programa [PROGRAMA_DESTINO] de la Facultad de Ingeniería Electrónica y Telecomunicaciones.</w:t>
-      </w:r>
-    </w:p>
+        <w:t>. [CODIGO_ESTUDIANTE], cursó y aprobó en el Programa de [PROGRAMA_ORIGEN], para que sea(n) homologada(s) al Programa de [PROGRAMA_DESTINO], de la Facultad de Ingeniería Electrónica y Telecomunicaciones de la Universidad del Cauca, correspondientes al [PERIODO_ACADEMICO].</w:t>
+      </w:r>
+    </w:p>
+    <w:tbl>
+      <w:tblPr>
+        <w:tblStyle w:val="Tablaconcuadrcula"/>
+        <w:tblW w:w="0" w:type="auto"/>
+        <w:tblLook w:val="04A0" w:firstRow="1" w:lastRow="0" w:firstColumn="1" w:lastColumn="0" w:noHBand="0" w:noVBand="1"/>
+      </w:tblPr>
+      <w:tblGrid>
+        <w:gridCol w:w="2942"/>
+        <w:gridCol w:w="4424"/>
+        <w:gridCol w:w="1462"/>
+      </w:tblGrid>
+      <w:tr>
+        <w:tc>
+          <w:tcPr>
+            <w:tcW w:w="2942" w:type="dxa"/>
+          </w:tcPr>
+          <w:p>
+            <w:pPr>
+              <w:jc w:val="center"/>
+            </w:pPr>
+            <w:r>
+              <w:t>ASIGNATURA CURSADA</w:t>
+            </w:r>
+          </w:p>
+        </w:tc>
+        <w:tc>
+          <w:tcPr>
+            <w:tcW w:w="4424" w:type="dxa"/>
+          </w:tcPr>
+          <w:p>
+            <w:pPr>
+              <w:tabs>
+                <w:tab w:val="left" w:pos="900"/>
+              </w:tabs>
+              <w:jc w:val="center"/>
+            </w:pPr>
+            <w:r>
+              <w:rPr>
+                <w:b/>
+                <w:bCs/>
+              </w:rPr>
+              <w:t>CODIGO Y PLAN ------</w:t>
+            </w:r>
+            <w:r>
+              <w:t xml:space="preserve"> </w:t>
+            </w:r>
+            <w:r>
+              <w:rPr>
+                <w:sz w:val="22"/>
+                <w:szCs w:val="22"/>
+              </w:rPr>
+              <w:t xml:space="preserve">Asignatura a homologar en el </w:t>
+            </w:r>
+            <w:r>
+              <w:rPr>
+                <w:b/>
+                <w:bCs/>
+                <w:sz w:val="22"/>
+                <w:szCs w:val="22"/>
+              </w:rPr>
+              <w:t>----- Periodo de 2025</w:t>
+            </w:r>
+          </w:p>
+        </w:tc>
+        <w:tc>
+          <w:tcPr>
+            <w:tcW w:w="1462" w:type="dxa"/>
+          </w:tcPr>
+          <w:p>
+            <w:pPr>
+              <w:jc w:val="center"/>
+            </w:pPr>
+            <w:r>
+              <w:t>NOTA</w:t>
+            </w:r>
+          </w:p>
+        </w:tc>
+      </w:tr>
+      <w:tr>
+        <w:tc>
+          <w:tcPr>
+            <w:tcW w:w="2942" w:type="dxa"/>
+          </w:tcPr>
+          <w:p/>
+        </w:tc>
+        <w:tc>
+          <w:tcPr>
+            <w:tcW w:w="4424" w:type="dxa"/>
+          </w:tcPr>
+          <w:p/>
+        </w:tc>
+        <w:tc>
+          <w:tcPr>
+            <w:tcW w:w="1462" w:type="dxa"/>
+          </w:tcPr>
+          <w:p/>
+        </w:tc>
+      </w:tr>
+      <w:tr>
+        <w:tc>
+          <w:tcPr>
+            <w:tcW w:w="2942" w:type="dxa"/>
+          </w:tcPr>
+          <w:p/>
+        </w:tc>
+        <w:tc>
+          <w:tcPr>
+            <w:tcW w:w="4424" w:type="dxa"/>
+          </w:tcPr>
+          <w:p/>
+        </w:tc>
+        <w:tc>
+          <w:tcPr>
+            <w:tcW w:w="1462" w:type="dxa"/>
+          </w:tcPr>
+          <w:p/>
+        </w:tc>
+      </w:tr>
+      <w:tr>
+        <w:tc>
+          <w:tcPr>
+            <w:tcW w:w="2942" w:type="dxa"/>
+          </w:tcPr>
+          <w:p/>
+        </w:tc>
+        <w:tc>
+          <w:tcPr>
+            <w:tcW w:w="4424" w:type="dxa"/>
+          </w:tcPr>
+          <w:p/>
+        </w:tc>
+        <w:tc>
+          <w:tcPr>
+            <w:tcW w:w="1462" w:type="dxa"/>
+          </w:tcPr>
+          <w:p/>
+        </w:tc>
+      </w:tr>
+    </w:tbl>
     <w:p/>
     <w:p>
       <w:r>
-        <w:t>3. El Comité del Programa de [PROGRAMA_DESTINO], después del correspondiente estudio del contenido programático e intensidad horaria de las asignaturas, recomendó al Consejo de Facultad aprobar la homologación.</w:t>
+        <w:rPr>
+          <w:b/>
+          <w:bCs/>
+        </w:rPr>
+        <w:t>ARTÍCULO SEGUNDO:</w:t>
+      </w:r>
+      <w:r>
+        <w:t xml:space="preserve"> Notificar personalmente o mediante correo electrónico al estudiante del contenido de la presente resolución, advirtiéndole que contra el presente Acto Administrativo procede el recurso de reposición ante el Consejo de Facultad de Ingeniería Electrónica y Telecomunicaciones, el cual deberá ser interpuesto en la diligencia de notificación o dentro de los diez (10) días hábiles siguientes a la notificación.</w:t>
       </w:r>
     </w:p>
     <w:p/>
     <w:p>
       <w:r>
+        <w:rPr>
+          <w:b/>
+          <w:bCs/>
+        </w:rPr>
+        <w:t>ARTÍCULO TERCERO</w:t>
+      </w:r>
+      <w:r>
+        <w:t>: Enviar la presente Resolución a la Coordinación del Programa y a la División de Admisiones, Registro y Control Académico – DARCA, para que sea registrada en la historia académica del (la) estudiante.</w:t>
+      </w:r>
+    </w:p>
+    <w:p/>
+    <w:p>
+      <w:r>
+        <w:t>Para constancia se firma en Popayán, a los [DIA_FIRMA] ([DIA_NUMERO]) días del mes de [MES_FIRMA] de [AÑO_FIRMA].</w:t>
+      </w:r>
+    </w:p>
+    <w:p/>
+    <w:p>
+      <w:pPr>
+        <w:jc w:val="center"/>
+        <w:rPr>
+          <w:b/>
+          <w:bCs/>
+        </w:rPr>
+      </w:pPr>
+      <w:r>
+        <w:rPr>
+          <w:b/>
+          <w:bCs/>
+        </w:rPr>
+        <w:t>COMUNÍQUESE, NOTIFÍQUESE Y CÚMPLASE.</w:t>
+      </w:r>
+    </w:p>
+    <w:p>
+      <w:pPr>
+        <w:jc w:val="center"/>
+      </w:pPr>
+    </w:p>
+    <w:p>
+      <w:pPr>
+        <w:jc w:val="center"/>
+      </w:pPr>
+      <w:r>
+        <w:t>ALEJANDRO TOLEDO TOVAR</w:t>
+      </w:r>
+    </w:p>
+    <w:p>
+      <w:r>
         <w:lastRenderedPageBreak/>
-        <w:t>En mérito a lo expuesto,</w:t>
-      </w:r>
-    </w:p>
-    <w:p/>
-    <w:p>
-      <w:r>
-        <w:t>R E S U E L V E:</w:t>
-      </w:r>
-    </w:p>
-    <w:p/>
-    <w:p>
-      <w:r>
-        <w:t xml:space="preserve">ARTÍCULO PRIMERO. APROBAR, la homologación de la(s) asignatura(s) cursada(s) y aprobada(s) por (el) (la) estudiante [NOMBRE_ESTUDIANTE], identificado con cédula de ciudadanía # [CEDULA_ESTUDIANTE] y código estudiantil </w:t>
-      </w:r>
-      <w:proofErr w:type="spellStart"/>
-      <w:r>
-        <w:t>N°</w:t>
-      </w:r>
-      <w:proofErr w:type="spellEnd"/>
-      <w:r>
-        <w:t>. [CODIGO_ESTUDIANTE], cursó y aprobó en el Programa de [PROGRAMA_ORIGEN], para que sea(n) homologada(s) al Programa de [PROGRAMA_DESTINO], de la Facultad de Ingeniería Electrónica y Telecomunicaciones de la Universidad del Cauca, correspondientes al [PERIODO_ACADEMICO].</w:t>
-      </w:r>
-    </w:p>
-    <w:p/>
-    <w:p>
-      <w:r>
-        <w:t>| ASIGNATURA CURSADA | CÓDIGO y PLAN [PROGRAMA_DESTINO] | Asignatura a homologar en el [PERIODO_ACADEMICO] | NOTA |</w:t>
-      </w:r>
-    </w:p>
-    <w:p>
-      <w:r>
-        <w:t>|-------------------|----------------------------------|--------------------------------------------------|------|</w:t>
-      </w:r>
-    </w:p>
-    <w:p>
-      <w:r>
-        <w:t>| [ASIGNATURA_CURSADA_1] | [CODIGO_CURSADA_1] | [ASIGNATURA_HOMOLOGAR_1] | [NOTA_1] |</w:t>
-      </w:r>
-    </w:p>
-    <w:p>
-      <w:r>
-        <w:t>| [ASIGNATURA_CURSADA_2] | [CODIGO_CURSADA_2] | [ASIGNATURA_HOMOLOGAR_2] | [NOTA_2] |</w:t>
-      </w:r>
-    </w:p>
-    <w:p>
-      <w:r>
-        <w:t>| [ASIGNATURA_CURSADA_3] | [CODIGO_CURSADA_3] | [ASIGNATURA_HOMOLOGAR_3] | [NOTA_3] |</w:t>
-      </w:r>
-    </w:p>
-    <w:p/>
-    <w:p>
-      <w:r>
-        <w:t>ARTÍCULO SEGUNDO: Notificar personalmente o mediante correo electrónico al estudiante del contenido de la presente resolución, advirtiéndole que contra el presente Acto Administrativo procede el recurso de reposición ante el Consejo de Facultad de Ingeniería Electrónica y Telecomunicaciones, el cual deberá ser interpuesto en la diligencia de notificación o dentro de los diez (10) días hábiles siguientes a la notificación.</w:t>
-      </w:r>
-    </w:p>
-    <w:p/>
-    <w:p>
-      <w:r>
-        <w:lastRenderedPageBreak/>
-        <w:t>ARTÍCULO TERCERO: Enviar la presente Resolución a la Coordinación del Programa y a la División de Admisiones, Registro y Control Académico – DARCA, para que sea registrada en la historia académica del (la) estudiante.</w:t>
-      </w:r>
-    </w:p>
-    <w:p/>
-    <w:p>
-      <w:r>
-        <w:t>Para constancia se firma en Popayán, a los [DIA_FIRMA] ([DIA_NUMERO]) días del mes de [MES_FIRMA] de [AÑO_FIRMA].</w:t>
-      </w:r>
-    </w:p>
-    <w:p/>
-    <w:p>
-      <w:r>
-        <w:t>COMUNÍQUESE, NOTIFÍQUESE Y CÚMPLASE.</w:t>
-      </w:r>
-    </w:p>
-    <w:p/>
-    <w:p>
-      <w:r>
-        <w:t>ALEJANDRO TOLEDO TOVAR</w:t>
-      </w:r>
-    </w:p>
-    <w:p>
-      <w:r>
         <w:t>Presidente Consejo de Facultad</w:t>
       </w:r>
     </w:p>
@@ -640,7 +879,7 @@
     <w:link w:val="Ttulo1Car"/>
     <w:uiPriority w:val="9"/>
     <w:qFormat/>
-    <w:rsid w:val="00B561F3"/>
+    <w:rsid w:val="00A350B3"/>
     <w:pPr>
       <w:keepNext/>
       <w:keepLines/>
@@ -663,7 +902,7 @@
     <w:semiHidden/>
     <w:unhideWhenUsed/>
     <w:qFormat/>
-    <w:rsid w:val="00B561F3"/>
+    <w:rsid w:val="00A350B3"/>
     <w:pPr>
       <w:keepNext/>
       <w:keepLines/>
@@ -686,7 +925,7 @@
     <w:semiHidden/>
     <w:unhideWhenUsed/>
     <w:qFormat/>
-    <w:rsid w:val="00B561F3"/>
+    <w:rsid w:val="00A350B3"/>
     <w:pPr>
       <w:keepNext/>
       <w:keepLines/>
@@ -709,7 +948,7 @@
     <w:semiHidden/>
     <w:unhideWhenUsed/>
     <w:qFormat/>
-    <w:rsid w:val="00B561F3"/>
+    <w:rsid w:val="00A350B3"/>
     <w:pPr>
       <w:keepNext/>
       <w:keepLines/>
@@ -732,7 +971,7 @@
     <w:semiHidden/>
     <w:unhideWhenUsed/>
     <w:qFormat/>
-    <w:rsid w:val="00B561F3"/>
+    <w:rsid w:val="00A350B3"/>
     <w:pPr>
       <w:keepNext/>
       <w:keepLines/>
@@ -753,7 +992,7 @@
     <w:semiHidden/>
     <w:unhideWhenUsed/>
     <w:qFormat/>
-    <w:rsid w:val="00B561F3"/>
+    <w:rsid w:val="00A350B3"/>
     <w:pPr>
       <w:keepNext/>
       <w:keepLines/>
@@ -776,7 +1015,7 @@
     <w:semiHidden/>
     <w:unhideWhenUsed/>
     <w:qFormat/>
-    <w:rsid w:val="00B561F3"/>
+    <w:rsid w:val="00A350B3"/>
     <w:pPr>
       <w:keepNext/>
       <w:keepLines/>
@@ -797,7 +1036,7 @@
     <w:semiHidden/>
     <w:unhideWhenUsed/>
     <w:qFormat/>
-    <w:rsid w:val="00B561F3"/>
+    <w:rsid w:val="00A350B3"/>
     <w:pPr>
       <w:keepNext/>
       <w:keepLines/>
@@ -820,7 +1059,7 @@
     <w:semiHidden/>
     <w:unhideWhenUsed/>
     <w:qFormat/>
-    <w:rsid w:val="00B561F3"/>
+    <w:rsid w:val="00A350B3"/>
     <w:pPr>
       <w:keepNext/>
       <w:keepLines/>
@@ -864,7 +1103,7 @@
     <w:basedOn w:val="Fuentedeprrafopredeter"/>
     <w:link w:val="Ttulo1"/>
     <w:uiPriority w:val="9"/>
-    <w:rsid w:val="00B561F3"/>
+    <w:rsid w:val="00A350B3"/>
     <w:rPr>
       <w:rFonts w:asciiTheme="majorHAnsi" w:eastAsiaTheme="majorEastAsia" w:hAnsiTheme="majorHAnsi" w:cstheme="majorBidi"/>
       <w:color w:val="0F4761" w:themeColor="accent1" w:themeShade="BF"/>
@@ -878,7 +1117,7 @@
     <w:link w:val="Ttulo2"/>
     <w:uiPriority w:val="9"/>
     <w:semiHidden/>
-    <w:rsid w:val="00B561F3"/>
+    <w:rsid w:val="00A350B3"/>
     <w:rPr>
       <w:rFonts w:asciiTheme="majorHAnsi" w:eastAsiaTheme="majorEastAsia" w:hAnsiTheme="majorHAnsi" w:cstheme="majorBidi"/>
       <w:color w:val="0F4761" w:themeColor="accent1" w:themeShade="BF"/>
@@ -892,7 +1131,7 @@
     <w:link w:val="Ttulo3"/>
     <w:uiPriority w:val="9"/>
     <w:semiHidden/>
-    <w:rsid w:val="00B561F3"/>
+    <w:rsid w:val="00A350B3"/>
     <w:rPr>
       <w:rFonts w:eastAsiaTheme="majorEastAsia" w:cstheme="majorBidi"/>
       <w:color w:val="0F4761" w:themeColor="accent1" w:themeShade="BF"/>
@@ -906,7 +1145,7 @@
     <w:link w:val="Ttulo4"/>
     <w:uiPriority w:val="9"/>
     <w:semiHidden/>
-    <w:rsid w:val="00B561F3"/>
+    <w:rsid w:val="00A350B3"/>
     <w:rPr>
       <w:rFonts w:eastAsiaTheme="majorEastAsia" w:cstheme="majorBidi"/>
       <w:i/>
@@ -920,7 +1159,7 @@
     <w:link w:val="Ttulo5"/>
     <w:uiPriority w:val="9"/>
     <w:semiHidden/>
-    <w:rsid w:val="00B561F3"/>
+    <w:rsid w:val="00A350B3"/>
     <w:rPr>
       <w:rFonts w:eastAsiaTheme="majorEastAsia" w:cstheme="majorBidi"/>
       <w:color w:val="0F4761" w:themeColor="accent1" w:themeShade="BF"/>
@@ -932,7 +1171,7 @@
     <w:link w:val="Ttulo6"/>
     <w:uiPriority w:val="9"/>
     <w:semiHidden/>
-    <w:rsid w:val="00B561F3"/>
+    <w:rsid w:val="00A350B3"/>
     <w:rPr>
       <w:rFonts w:eastAsiaTheme="majorEastAsia" w:cstheme="majorBidi"/>
       <w:i/>
@@ -946,7 +1185,7 @@
     <w:link w:val="Ttulo7"/>
     <w:uiPriority w:val="9"/>
     <w:semiHidden/>
-    <w:rsid w:val="00B561F3"/>
+    <w:rsid w:val="00A350B3"/>
     <w:rPr>
       <w:rFonts w:eastAsiaTheme="majorEastAsia" w:cstheme="majorBidi"/>
       <w:color w:val="595959" w:themeColor="text1" w:themeTint="A6"/>
@@ -958,7 +1197,7 @@
     <w:link w:val="Ttulo8"/>
     <w:uiPriority w:val="9"/>
     <w:semiHidden/>
-    <w:rsid w:val="00B561F3"/>
+    <w:rsid w:val="00A350B3"/>
     <w:rPr>
       <w:rFonts w:eastAsiaTheme="majorEastAsia" w:cstheme="majorBidi"/>
       <w:i/>
@@ -972,7 +1211,7 @@
     <w:link w:val="Ttulo9"/>
     <w:uiPriority w:val="9"/>
     <w:semiHidden/>
-    <w:rsid w:val="00B561F3"/>
+    <w:rsid w:val="00A350B3"/>
     <w:rPr>
       <w:rFonts w:eastAsiaTheme="majorEastAsia" w:cstheme="majorBidi"/>
       <w:color w:val="272727" w:themeColor="text1" w:themeTint="D8"/>
@@ -985,7 +1224,7 @@
     <w:link w:val="TtuloCar"/>
     <w:uiPriority w:val="10"/>
     <w:qFormat/>
-    <w:rsid w:val="00B561F3"/>
+    <w:rsid w:val="00A350B3"/>
     <w:pPr>
       <w:spacing w:after="80" w:line="240" w:lineRule="auto"/>
       <w:contextualSpacing/>
@@ -1003,7 +1242,7 @@
     <w:basedOn w:val="Fuentedeprrafopredeter"/>
     <w:link w:val="Ttulo"/>
     <w:uiPriority w:val="10"/>
-    <w:rsid w:val="00B561F3"/>
+    <w:rsid w:val="00A350B3"/>
     <w:rPr>
       <w:rFonts w:asciiTheme="majorHAnsi" w:eastAsiaTheme="majorEastAsia" w:hAnsiTheme="majorHAnsi" w:cstheme="majorBidi"/>
       <w:spacing w:val="-10"/>
@@ -1019,7 +1258,7 @@
     <w:link w:val="SubttuloCar"/>
     <w:uiPriority w:val="11"/>
     <w:qFormat/>
-    <w:rsid w:val="00B561F3"/>
+    <w:rsid w:val="00A350B3"/>
     <w:pPr>
       <w:numPr>
         <w:ilvl w:val="1"/>
@@ -1038,7 +1277,7 @@
     <w:basedOn w:val="Fuentedeprrafopredeter"/>
     <w:link w:val="Subttulo"/>
     <w:uiPriority w:val="11"/>
-    <w:rsid w:val="00B561F3"/>
+    <w:rsid w:val="00A350B3"/>
     <w:rPr>
       <w:rFonts w:eastAsiaTheme="majorEastAsia" w:cstheme="majorBidi"/>
       <w:color w:val="595959" w:themeColor="text1" w:themeTint="A6"/>
@@ -1054,7 +1293,7 @@
     <w:link w:val="CitaCar"/>
     <w:uiPriority w:val="29"/>
     <w:qFormat/>
-    <w:rsid w:val="00B561F3"/>
+    <w:rsid w:val="00A350B3"/>
     <w:pPr>
       <w:spacing w:before="160"/>
       <w:jc w:val="center"/>
@@ -1070,7 +1309,7 @@
     <w:basedOn w:val="Fuentedeprrafopredeter"/>
     <w:link w:val="Cita"/>
     <w:uiPriority w:val="29"/>
-    <w:rsid w:val="00B561F3"/>
+    <w:rsid w:val="00A350B3"/>
     <w:rPr>
       <w:i/>
       <w:iCs/>
@@ -1082,7 +1321,7 @@
     <w:basedOn w:val="Normal"/>
     <w:uiPriority w:val="34"/>
     <w:qFormat/>
-    <w:rsid w:val="00B561F3"/>
+    <w:rsid w:val="00A350B3"/>
     <w:pPr>
       <w:ind w:left="720"/>
       <w:contextualSpacing/>
@@ -1093,7 +1332,7 @@
     <w:basedOn w:val="Fuentedeprrafopredeter"/>
     <w:uiPriority w:val="21"/>
     <w:qFormat/>
-    <w:rsid w:val="00B561F3"/>
+    <w:rsid w:val="00A350B3"/>
     <w:rPr>
       <w:i/>
       <w:iCs/>
@@ -1107,7 +1346,7 @@
     <w:link w:val="CitadestacadaCar"/>
     <w:uiPriority w:val="30"/>
     <w:qFormat/>
-    <w:rsid w:val="00B561F3"/>
+    <w:rsid w:val="00A350B3"/>
     <w:pPr>
       <w:pBdr>
         <w:top w:val="single" w:sz="4" w:space="10" w:color="0F4761" w:themeColor="accent1" w:themeShade="BF"/>
@@ -1128,7 +1367,7 @@
     <w:basedOn w:val="Fuentedeprrafopredeter"/>
     <w:link w:val="Citadestacada"/>
     <w:uiPriority w:val="30"/>
-    <w:rsid w:val="00B561F3"/>
+    <w:rsid w:val="00A350B3"/>
     <w:rPr>
       <w:i/>
       <w:iCs/>
@@ -1140,7 +1379,7 @@
     <w:basedOn w:val="Fuentedeprrafopredeter"/>
     <w:uiPriority w:val="32"/>
     <w:qFormat/>
-    <w:rsid w:val="00B561F3"/>
+    <w:rsid w:val="00A350B3"/>
     <w:rPr>
       <w:b/>
       <w:bCs/>
@@ -1148,6 +1387,25 @@
       <w:color w:val="0F4761" w:themeColor="accent1" w:themeShade="BF"/>
       <w:spacing w:val="5"/>
     </w:rPr>
+  </w:style>
+  <w:style w:type="table" w:styleId="Tablaconcuadrcula">
+    <w:name w:val="Table Grid"/>
+    <w:basedOn w:val="Tablanormal"/>
+    <w:uiPriority w:val="39"/>
+    <w:rsid w:val="00A350B3"/>
+    <w:pPr>
+      <w:spacing w:after="0" w:line="240" w:lineRule="auto"/>
+    </w:pPr>
+    <w:tblPr>
+      <w:tblBorders>
+        <w:top w:val="single" w:sz="4" w:space="0" w:color="auto"/>
+        <w:left w:val="single" w:sz="4" w:space="0" w:color="auto"/>
+        <w:bottom w:val="single" w:sz="4" w:space="0" w:color="auto"/>
+        <w:right w:val="single" w:sz="4" w:space="0" w:color="auto"/>
+        <w:insideH w:val="single" w:sz="4" w:space="0" w:color="auto"/>
+        <w:insideV w:val="single" w:sz="4" w:space="0" w:color="auto"/>
+      </w:tblBorders>
+    </w:tblPr>
   </w:style>
 </w:styles>
 </file>

</xml_diff>

<commit_message>
Modificaciones y validaciones y funcionalidades fase1, pendiente validacion de oficios y css
</commit_message>
<xml_diff>
--- a/gestion_curricular/src/main/resources/templates/oficio-homologacion.docx
+++ b/gestion_curricular/src/main/resources/templates/oficio-homologacion.docx
@@ -131,7 +131,16 @@
     <w:p/>
     <w:p>
       <w:r>
-        <w:t xml:space="preserve">2. El (la) estudiante [NOMBRE_ESTUDIANTE], identificado con cédula de ciudadanía # [CEDULA_ESTUDIANTE] y código estudiantil </w:t>
+        <w:t xml:space="preserve">2. El (la) estudiante [NOMBRE_ESTUDIANTE], identificado con </w:t>
+      </w:r>
+      <w:r>
+        <w:rPr>
+          <w:highlight w:val="yellow"/>
+        </w:rPr>
+        <w:t>cédula de ciudadanía #</w:t>
+      </w:r>
+      <w:r>
+        <w:t xml:space="preserve"> [CEDULA_ESTUDIANTE] y código estudiantil </w:t>
       </w:r>
       <w:proofErr w:type="spellStart"/>
       <w:r>
@@ -139,7 +148,16 @@
       </w:r>
       <w:proofErr w:type="spellEnd"/>
       <w:r>
-        <w:t>. [CODIGO_ESTUDIANTE], cursó y aprobó en el Programa de [PROGRAMA_ORIGEN], solicita le sea(n) homologada(s) las asignaturas al Programa [PROGRAMA_DESTINO] de la Facultad de Ingeniería Electrónica y Telecomunicaciones.</w:t>
+        <w:t xml:space="preserve">. [CODIGO_ESTUDIANTE], cursó y aprobó en el </w:t>
+      </w:r>
+      <w:r>
+        <w:rPr>
+          <w:highlight w:val="yellow"/>
+        </w:rPr>
+        <w:t>Programa d</w:t>
+      </w:r>
+      <w:r>
+        <w:t>e [PROGRAMA_ORIGEN], solicita le sea(n) homologada(s) las asignaturas al Programa [PROGRAMA_DESTINO] de la Facultad de Ingeniería Electrónica y Telecomunicaciones.</w:t>
       </w:r>
     </w:p>
     <w:p/>
@@ -237,15 +255,27 @@
                 <w:b/>
                 <w:bCs/>
               </w:rPr>
-              <w:t>CODIGO Y PLAN ------</w:t>
+              <w:t xml:space="preserve">CODIGO Y PLAN </w:t>
             </w:r>
             <w:r>
+              <w:rPr>
+                <w:b/>
+                <w:bCs/>
+                <w:highlight w:val="yellow"/>
+              </w:rPr>
+              <w:t>------</w:t>
+            </w:r>
+            <w:r>
+              <w:rPr>
+                <w:highlight w:val="yellow"/>
+              </w:rPr>
               <w:t xml:space="preserve"> </w:t>
             </w:r>
             <w:r>
               <w:rPr>
                 <w:sz w:val="22"/>
                 <w:szCs w:val="22"/>
+                <w:highlight w:val="yellow"/>
               </w:rPr>
               <w:t xml:space="preserve">Asignatura a homologar en el </w:t>
             </w:r>
@@ -255,6 +285,7 @@
                 <w:bCs/>
                 <w:sz w:val="22"/>
                 <w:szCs w:val="22"/>
+                <w:highlight w:val="yellow"/>
               </w:rPr>
               <w:t>----- Periodo de 2025</w:t>
             </w:r>
@@ -441,12 +472,24 @@
     <w:p/>
     <w:p>
       <w:r>
-        <w:t>Proyectó: Olga C.</w:t>
-      </w:r>
-    </w:p>
-    <w:p>
-      <w:r>
-        <w:t>Revisó: Carolina Ch.</w:t>
+        <w:t xml:space="preserve">Proyectó: </w:t>
+      </w:r>
+      <w:r>
+        <w:rPr>
+          <w:highlight w:val="yellow"/>
+        </w:rPr>
+        <w:t>…</w:t>
+      </w:r>
+    </w:p>
+    <w:p>
+      <w:r>
+        <w:t xml:space="preserve">Revisó: </w:t>
+      </w:r>
+      <w:r>
+        <w:rPr>
+          <w:highlight w:val="yellow"/>
+        </w:rPr>
+        <w:t>…</w:t>
       </w:r>
     </w:p>
     <w:p/>

</xml_diff>

<commit_message>
Ajuste plantillas generacion documentos
</commit_message>
<xml_diff>
--- a/gestion_curricular/src/main/resources/templates/oficio-homologacion.docx
+++ b/gestion_curricular/src/main/resources/templates/oficio-homologacion.docx
@@ -134,9 +134,6 @@
         <w:t xml:space="preserve">2. El (la) estudiante [NOMBRE_ESTUDIANTE], identificado con </w:t>
       </w:r>
       <w:r>
-        <w:rPr>
-          <w:highlight w:val="yellow"/>
-        </w:rPr>
         <w:t>cédula de ciudadanía #</w:t>
       </w:r>
       <w:r>
@@ -151,9 +148,6 @@
         <w:t xml:space="preserve">. [CODIGO_ESTUDIANTE], cursó y aprobó en el </w:t>
       </w:r>
       <w:r>
-        <w:rPr>
-          <w:highlight w:val="yellow"/>
-        </w:rPr>
         <w:t>Programa d</w:t>
       </w:r>
       <w:r>
@@ -287,7 +281,16 @@
                 <w:szCs w:val="22"/>
                 <w:highlight w:val="yellow"/>
               </w:rPr>
-              <w:t>----- Periodo de 2025</w:t>
+              <w:t>----- Periodo de</w:t>
+            </w:r>
+            <w:r>
+              <w:rPr>
+                <w:b/>
+                <w:bCs/>
+                <w:sz w:val="22"/>
+                <w:szCs w:val="22"/>
+              </w:rPr>
+              <w:t xml:space="preserve"> actual</w:t>
             </w:r>
           </w:p>
         </w:tc>
@@ -475,9 +478,6 @@
         <w:t xml:space="preserve">Proyectó: </w:t>
       </w:r>
       <w:r>
-        <w:rPr>
-          <w:highlight w:val="yellow"/>
-        </w:rPr>
         <w:t>…</w:t>
       </w:r>
     </w:p>
@@ -486,9 +486,6 @@
         <w:t xml:space="preserve">Revisó: </w:t>
       </w:r>
       <w:r>
-        <w:rPr>
-          <w:highlight w:val="yellow"/>
-        </w:rPr>
         <w:t>…</w:t>
       </w:r>
     </w:p>
@@ -505,6 +502,8 @@
       </w:r>
     </w:p>
     <w:sectPr>
+      <w:headerReference w:type="default" r:id="rId6"/>
+      <w:footerReference w:type="default" r:id="rId7"/>
       <w:pgSz w:w="12240" w:h="15840"/>
       <w:pgMar w:top="1417" w:right="1701" w:bottom="1417" w:left="1701" w:header="708" w:footer="708" w:gutter="0"/>
       <w:cols w:space="708"/>
@@ -512,6 +511,204 @@
     </w:sectPr>
   </w:body>
 </w:document>
+</file>
+
+<file path=word/endnotes.xml><?xml version="1.0" encoding="utf-8"?>
+<w:endnotes xmlns:wpc="http://schemas.microsoft.com/office/word/2010/wordprocessingCanvas" xmlns:cx="http://schemas.microsoft.com/office/drawing/2014/chartex" xmlns:cx1="http://schemas.microsoft.com/office/drawing/2015/9/8/chartex" xmlns:cx2="http://schemas.microsoft.com/office/drawing/2015/10/21/chartex" xmlns:cx3="http://schemas.microsoft.com/office/drawing/2016/5/9/chartex" xmlns:cx4="http://schemas.microsoft.com/office/drawing/2016/5/10/chartex" xmlns:cx5="http://schemas.microsoft.com/office/drawing/2016/5/11/chartex" xmlns:cx6="http://schemas.microsoft.com/office/drawing/2016/5/12/chartex" xmlns:cx7="http://schemas.microsoft.com/office/drawing/2016/5/13/chartex" xmlns:cx8="http://schemas.microsoft.com/office/drawing/2016/5/14/chartex" xmlns:mc="http://schemas.openxmlformats.org/markup-compatibility/2006" xmlns:aink="http://schemas.microsoft.com/office/drawing/2016/ink" xmlns:am3d="http://schemas.microsoft.com/office/drawing/2017/model3d" xmlns:o="urn:schemas-microsoft-com:office:office" xmlns:oel="http://schemas.microsoft.com/office/2019/extlst" xmlns:r="http://schemas.openxmlformats.org/officeDocument/2006/relationships" xmlns:m="http://schemas.openxmlformats.org/officeDocument/2006/math" xmlns:v="urn:schemas-microsoft-com:vml" xmlns:wp14="http://schemas.microsoft.com/office/word/2010/wordprocessingDrawing" xmlns:wp="http://schemas.openxmlformats.org/drawingml/2006/wordprocessingDrawing" xmlns:w10="urn:schemas-microsoft-com:office:word" xmlns:w="http://schemas.openxmlformats.org/wordprocessingml/2006/main" xmlns:w14="http://schemas.microsoft.com/office/word/2010/wordml" xmlns:w15="http://schemas.microsoft.com/office/word/2012/wordml" xmlns:w16cex="http://schemas.microsoft.com/office/word/2018/wordml/cex" xmlns:w16cid="http://schemas.microsoft.com/office/word/2016/wordml/cid" xmlns:w16="http://schemas.microsoft.com/office/word/2018/wordml" xmlns:w16du="http://schemas.microsoft.com/office/word/2023/wordml/word16du" xmlns:w16sdtdh="http://schemas.microsoft.com/office/word/2020/wordml/sdtdatahash" xmlns:w16sdtfl="http://schemas.microsoft.com/office/word/2024/wordml/sdtformatlock" xmlns:w16se="http://schemas.microsoft.com/office/word/2015/wordml/symex" xmlns:wpg="http://schemas.microsoft.com/office/word/2010/wordprocessingGroup" xmlns:wpi="http://schemas.microsoft.com/office/word/2010/wordprocessingInk" xmlns:wne="http://schemas.microsoft.com/office/word/2006/wordml" xmlns:wps="http://schemas.microsoft.com/office/word/2010/wordprocessingShape" mc:Ignorable="w14 w15 w16se w16cid w16 w16cex w16sdtdh w16sdtfl w16du wp14">
+  <w:endnote w:type="separator" w:id="-1">
+    <w:p>
+      <w:pPr>
+        <w:spacing w:after="0" w:line="240" w:lineRule="auto"/>
+      </w:pPr>
+      <w:r>
+        <w:separator/>
+      </w:r>
+    </w:p>
+  </w:endnote>
+  <w:endnote w:type="continuationSeparator" w:id="0">
+    <w:p>
+      <w:pPr>
+        <w:spacing w:after="0" w:line="240" w:lineRule="auto"/>
+      </w:pPr>
+      <w:r>
+        <w:continuationSeparator/>
+      </w:r>
+    </w:p>
+  </w:endnote>
+</w:endnotes>
+</file>
+
+<file path=word/footer1.xml><?xml version="1.0" encoding="utf-8"?>
+<w:ftr xmlns:wpc="http://schemas.microsoft.com/office/word/2010/wordprocessingCanvas" xmlns:cx="http://schemas.microsoft.com/office/drawing/2014/chartex" xmlns:cx1="http://schemas.microsoft.com/office/drawing/2015/9/8/chartex" xmlns:cx2="http://schemas.microsoft.com/office/drawing/2015/10/21/chartex" xmlns:cx3="http://schemas.microsoft.com/office/drawing/2016/5/9/chartex" xmlns:cx4="http://schemas.microsoft.com/office/drawing/2016/5/10/chartex" xmlns:cx5="http://schemas.microsoft.com/office/drawing/2016/5/11/chartex" xmlns:cx6="http://schemas.microsoft.com/office/drawing/2016/5/12/chartex" xmlns:cx7="http://schemas.microsoft.com/office/drawing/2016/5/13/chartex" xmlns:cx8="http://schemas.microsoft.com/office/drawing/2016/5/14/chartex" xmlns:mc="http://schemas.openxmlformats.org/markup-compatibility/2006" xmlns:aink="http://schemas.microsoft.com/office/drawing/2016/ink" xmlns:am3d="http://schemas.microsoft.com/office/drawing/2017/model3d" xmlns:o="urn:schemas-microsoft-com:office:office" xmlns:oel="http://schemas.microsoft.com/office/2019/extlst" xmlns:r="http://schemas.openxmlformats.org/officeDocument/2006/relationships" xmlns:m="http://schemas.openxmlformats.org/officeDocument/2006/math" xmlns:v="urn:schemas-microsoft-com:vml" xmlns:wp14="http://schemas.microsoft.com/office/word/2010/wordprocessingDrawing" xmlns:wp="http://schemas.openxmlformats.org/drawingml/2006/wordprocessingDrawing" xmlns:w10="urn:schemas-microsoft-com:office:word" xmlns:w="http://schemas.openxmlformats.org/wordprocessingml/2006/main" xmlns:w14="http://schemas.microsoft.com/office/word/2010/wordml" xmlns:w15="http://schemas.microsoft.com/office/word/2012/wordml" xmlns:w16cex="http://schemas.microsoft.com/office/word/2018/wordml/cex" xmlns:w16cid="http://schemas.microsoft.com/office/word/2016/wordml/cid" xmlns:w16="http://schemas.microsoft.com/office/word/2018/wordml" xmlns:w16du="http://schemas.microsoft.com/office/word/2023/wordml/word16du" xmlns:w16sdtdh="http://schemas.microsoft.com/office/word/2020/wordml/sdtdatahash" xmlns:w16sdtfl="http://schemas.microsoft.com/office/word/2024/wordml/sdtformatlock" xmlns:w16se="http://schemas.microsoft.com/office/word/2015/wordml/symex" xmlns:wpg="http://schemas.microsoft.com/office/word/2010/wordprocessingGroup" xmlns:wpi="http://schemas.microsoft.com/office/word/2010/wordprocessingInk" xmlns:wne="http://schemas.microsoft.com/office/word/2006/wordml" xmlns:wps="http://schemas.microsoft.com/office/word/2010/wordprocessingShape" mc:Ignorable="w14 w15 w16se w16cid w16 w16cex w16sdtdh w16sdtfl w16du wp14">
+  <w:p>
+    <w:pPr>
+      <w:pStyle w:val="Piedepgina"/>
+    </w:pPr>
+    <w:r>
+      <w:rPr>
+        <w:noProof/>
+      </w:rPr>
+      <w:drawing>
+        <wp:anchor distT="0" distB="0" distL="114300" distR="114300" simplePos="0" relativeHeight="251661312" behindDoc="1" locked="0" layoutInCell="1" allowOverlap="1" wp14:anchorId="6BD2CEFF" wp14:editId="3511B7FC">
+          <wp:simplePos x="0" y="0"/>
+          <wp:positionH relativeFrom="margin">
+            <wp:align>center</wp:align>
+          </wp:positionH>
+          <wp:positionV relativeFrom="paragraph">
+            <wp:posOffset>-234159</wp:posOffset>
+          </wp:positionV>
+          <wp:extent cx="5210355" cy="849527"/>
+          <wp:effectExtent l="0" t="0" r="0" b="8255"/>
+          <wp:wrapNone/>
+          <wp:docPr id="712660524" name="Imagen 1" descr="Texto&#10;&#10;El contenido generado por IA puede ser incorrecto."/>
+          <wp:cNvGraphicFramePr>
+            <a:graphicFrameLocks xmlns:a="http://schemas.openxmlformats.org/drawingml/2006/main" noChangeAspect="1"/>
+          </wp:cNvGraphicFramePr>
+          <a:graphic xmlns:a="http://schemas.openxmlformats.org/drawingml/2006/main">
+            <a:graphicData uri="http://schemas.openxmlformats.org/drawingml/2006/picture">
+              <pic:pic xmlns:pic="http://schemas.openxmlformats.org/drawingml/2006/picture">
+                <pic:nvPicPr>
+                  <pic:cNvPr id="712660524" name="Imagen 1" descr="Texto&#10;&#10;El contenido generado por IA puede ser incorrecto."/>
+                  <pic:cNvPicPr/>
+                </pic:nvPicPr>
+                <pic:blipFill>
+                  <a:blip r:embed="rId1">
+                    <a:extLst>
+                      <a:ext uri="{28A0092B-C50C-407E-A947-70E740481C1C}">
+                        <a14:useLocalDpi xmlns:a14="http://schemas.microsoft.com/office/drawing/2010/main" val="0"/>
+                      </a:ext>
+                    </a:extLst>
+                  </a:blip>
+                  <a:stretch>
+                    <a:fillRect/>
+                  </a:stretch>
+                </pic:blipFill>
+                <pic:spPr>
+                  <a:xfrm>
+                    <a:off x="0" y="0"/>
+                    <a:ext cx="5210355" cy="849527"/>
+                  </a:xfrm>
+                  <a:prstGeom prst="rect">
+                    <a:avLst/>
+                  </a:prstGeom>
+                </pic:spPr>
+              </pic:pic>
+            </a:graphicData>
+          </a:graphic>
+          <wp14:sizeRelH relativeFrom="page">
+            <wp14:pctWidth>0</wp14:pctWidth>
+          </wp14:sizeRelH>
+          <wp14:sizeRelV relativeFrom="page">
+            <wp14:pctHeight>0</wp14:pctHeight>
+          </wp14:sizeRelV>
+        </wp:anchor>
+      </w:drawing>
+    </w:r>
+  </w:p>
+</w:ftr>
+</file>
+
+<file path=word/footnotes.xml><?xml version="1.0" encoding="utf-8"?>
+<w:footnotes xmlns:wpc="http://schemas.microsoft.com/office/word/2010/wordprocessingCanvas" xmlns:cx="http://schemas.microsoft.com/office/drawing/2014/chartex" xmlns:cx1="http://schemas.microsoft.com/office/drawing/2015/9/8/chartex" xmlns:cx2="http://schemas.microsoft.com/office/drawing/2015/10/21/chartex" xmlns:cx3="http://schemas.microsoft.com/office/drawing/2016/5/9/chartex" xmlns:cx4="http://schemas.microsoft.com/office/drawing/2016/5/10/chartex" xmlns:cx5="http://schemas.microsoft.com/office/drawing/2016/5/11/chartex" xmlns:cx6="http://schemas.microsoft.com/office/drawing/2016/5/12/chartex" xmlns:cx7="http://schemas.microsoft.com/office/drawing/2016/5/13/chartex" xmlns:cx8="http://schemas.microsoft.com/office/drawing/2016/5/14/chartex" xmlns:mc="http://schemas.openxmlformats.org/markup-compatibility/2006" xmlns:aink="http://schemas.microsoft.com/office/drawing/2016/ink" xmlns:am3d="http://schemas.microsoft.com/office/drawing/2017/model3d" xmlns:o="urn:schemas-microsoft-com:office:office" xmlns:oel="http://schemas.microsoft.com/office/2019/extlst" xmlns:r="http://schemas.openxmlformats.org/officeDocument/2006/relationships" xmlns:m="http://schemas.openxmlformats.org/officeDocument/2006/math" xmlns:v="urn:schemas-microsoft-com:vml" xmlns:wp14="http://schemas.microsoft.com/office/word/2010/wordprocessingDrawing" xmlns:wp="http://schemas.openxmlformats.org/drawingml/2006/wordprocessingDrawing" xmlns:w10="urn:schemas-microsoft-com:office:word" xmlns:w="http://schemas.openxmlformats.org/wordprocessingml/2006/main" xmlns:w14="http://schemas.microsoft.com/office/word/2010/wordml" xmlns:w15="http://schemas.microsoft.com/office/word/2012/wordml" xmlns:w16cex="http://schemas.microsoft.com/office/word/2018/wordml/cex" xmlns:w16cid="http://schemas.microsoft.com/office/word/2016/wordml/cid" xmlns:w16="http://schemas.microsoft.com/office/word/2018/wordml" xmlns:w16du="http://schemas.microsoft.com/office/word/2023/wordml/word16du" xmlns:w16sdtdh="http://schemas.microsoft.com/office/word/2020/wordml/sdtdatahash" xmlns:w16sdtfl="http://schemas.microsoft.com/office/word/2024/wordml/sdtformatlock" xmlns:w16se="http://schemas.microsoft.com/office/word/2015/wordml/symex" xmlns:wpg="http://schemas.microsoft.com/office/word/2010/wordprocessingGroup" xmlns:wpi="http://schemas.microsoft.com/office/word/2010/wordprocessingInk" xmlns:wne="http://schemas.microsoft.com/office/word/2006/wordml" xmlns:wps="http://schemas.microsoft.com/office/word/2010/wordprocessingShape" mc:Ignorable="w14 w15 w16se w16cid w16 w16cex w16sdtdh w16sdtfl w16du wp14">
+  <w:footnote w:type="separator" w:id="-1">
+    <w:p>
+      <w:pPr>
+        <w:spacing w:after="0" w:line="240" w:lineRule="auto"/>
+      </w:pPr>
+      <w:r>
+        <w:separator/>
+      </w:r>
+    </w:p>
+  </w:footnote>
+  <w:footnote w:type="continuationSeparator" w:id="0">
+    <w:p>
+      <w:pPr>
+        <w:spacing w:after="0" w:line="240" w:lineRule="auto"/>
+      </w:pPr>
+      <w:r>
+        <w:continuationSeparator/>
+      </w:r>
+    </w:p>
+  </w:footnote>
+</w:footnotes>
+</file>
+
+<file path=word/header1.xml><?xml version="1.0" encoding="utf-8"?>
+<w:hdr xmlns:wpc="http://schemas.microsoft.com/office/word/2010/wordprocessingCanvas" xmlns:cx="http://schemas.microsoft.com/office/drawing/2014/chartex" xmlns:cx1="http://schemas.microsoft.com/office/drawing/2015/9/8/chartex" xmlns:cx2="http://schemas.microsoft.com/office/drawing/2015/10/21/chartex" xmlns:cx3="http://schemas.microsoft.com/office/drawing/2016/5/9/chartex" xmlns:cx4="http://schemas.microsoft.com/office/drawing/2016/5/10/chartex" xmlns:cx5="http://schemas.microsoft.com/office/drawing/2016/5/11/chartex" xmlns:cx6="http://schemas.microsoft.com/office/drawing/2016/5/12/chartex" xmlns:cx7="http://schemas.microsoft.com/office/drawing/2016/5/13/chartex" xmlns:cx8="http://schemas.microsoft.com/office/drawing/2016/5/14/chartex" xmlns:mc="http://schemas.openxmlformats.org/markup-compatibility/2006" xmlns:aink="http://schemas.microsoft.com/office/drawing/2016/ink" xmlns:am3d="http://schemas.microsoft.com/office/drawing/2017/model3d" xmlns:o="urn:schemas-microsoft-com:office:office" xmlns:oel="http://schemas.microsoft.com/office/2019/extlst" xmlns:r="http://schemas.openxmlformats.org/officeDocument/2006/relationships" xmlns:m="http://schemas.openxmlformats.org/officeDocument/2006/math" xmlns:v="urn:schemas-microsoft-com:vml" xmlns:wp14="http://schemas.microsoft.com/office/word/2010/wordprocessingDrawing" xmlns:wp="http://schemas.openxmlformats.org/drawingml/2006/wordprocessingDrawing" xmlns:w10="urn:schemas-microsoft-com:office:word" xmlns:w="http://schemas.openxmlformats.org/wordprocessingml/2006/main" xmlns:w14="http://schemas.microsoft.com/office/word/2010/wordml" xmlns:w15="http://schemas.microsoft.com/office/word/2012/wordml" xmlns:w16cex="http://schemas.microsoft.com/office/word/2018/wordml/cex" xmlns:w16cid="http://schemas.microsoft.com/office/word/2016/wordml/cid" xmlns:w16="http://schemas.microsoft.com/office/word/2018/wordml" xmlns:w16du="http://schemas.microsoft.com/office/word/2023/wordml/word16du" xmlns:w16sdtdh="http://schemas.microsoft.com/office/word/2020/wordml/sdtdatahash" xmlns:w16sdtfl="http://schemas.microsoft.com/office/word/2024/wordml/sdtformatlock" xmlns:w16se="http://schemas.microsoft.com/office/word/2015/wordml/symex" xmlns:wpg="http://schemas.microsoft.com/office/word/2010/wordprocessingGroup" xmlns:wpi="http://schemas.microsoft.com/office/word/2010/wordprocessingInk" xmlns:wne="http://schemas.microsoft.com/office/word/2006/wordml" xmlns:wps="http://schemas.microsoft.com/office/word/2010/wordprocessingShape" mc:Ignorable="w14 w15 w16se w16cid w16 w16cex w16sdtdh w16sdtfl w16du wp14">
+  <w:p>
+    <w:pPr>
+      <w:pStyle w:val="Encabezado"/>
+      <w:tabs>
+        <w:tab w:val="clear" w:pos="4419"/>
+        <w:tab w:val="clear" w:pos="8838"/>
+        <w:tab w:val="left" w:pos="2242"/>
+      </w:tabs>
+    </w:pPr>
+    <w:r>
+      <w:rPr>
+        <w:noProof/>
+      </w:rPr>
+      <w:drawing>
+        <wp:anchor distT="0" distB="0" distL="114300" distR="114300" simplePos="0" relativeHeight="251659264" behindDoc="1" locked="0" layoutInCell="1" allowOverlap="1" wp14:anchorId="3143220F" wp14:editId="24B1ED28">
+          <wp:simplePos x="0" y="0"/>
+          <wp:positionH relativeFrom="margin">
+            <wp:posOffset>-476262</wp:posOffset>
+          </wp:positionH>
+          <wp:positionV relativeFrom="paragraph">
+            <wp:posOffset>-406292</wp:posOffset>
+          </wp:positionV>
+          <wp:extent cx="1837426" cy="766570"/>
+          <wp:effectExtent l="0" t="0" r="0" b="0"/>
+          <wp:wrapNone/>
+          <wp:docPr id="1953806896" name="Imagen 1" descr="Interfaz de usuario gráfica, Aplicación&#10;&#10;El contenido generado por IA puede ser incorrecto."/>
+          <wp:cNvGraphicFramePr>
+            <a:graphicFrameLocks xmlns:a="http://schemas.openxmlformats.org/drawingml/2006/main" noChangeAspect="1"/>
+          </wp:cNvGraphicFramePr>
+          <a:graphic xmlns:a="http://schemas.openxmlformats.org/drawingml/2006/main">
+            <a:graphicData uri="http://schemas.openxmlformats.org/drawingml/2006/picture">
+              <pic:pic xmlns:pic="http://schemas.openxmlformats.org/drawingml/2006/picture">
+                <pic:nvPicPr>
+                  <pic:cNvPr id="1953806896" name="Imagen 1" descr="Interfaz de usuario gráfica, Aplicación&#10;&#10;El contenido generado por IA puede ser incorrecto."/>
+                  <pic:cNvPicPr/>
+                </pic:nvPicPr>
+                <pic:blipFill>
+                  <a:blip r:embed="rId1">
+                    <a:extLst>
+                      <a:ext uri="{28A0092B-C50C-407E-A947-70E740481C1C}">
+                        <a14:useLocalDpi xmlns:a14="http://schemas.microsoft.com/office/drawing/2010/main" val="0"/>
+                      </a:ext>
+                    </a:extLst>
+                  </a:blip>
+                  <a:stretch>
+                    <a:fillRect/>
+                  </a:stretch>
+                </pic:blipFill>
+                <pic:spPr>
+                  <a:xfrm>
+                    <a:off x="0" y="0"/>
+                    <a:ext cx="1837426" cy="766570"/>
+                  </a:xfrm>
+                  <a:prstGeom prst="rect">
+                    <a:avLst/>
+                  </a:prstGeom>
+                </pic:spPr>
+              </pic:pic>
+            </a:graphicData>
+          </a:graphic>
+          <wp14:sizeRelH relativeFrom="page">
+            <wp14:pctWidth>0</wp14:pctWidth>
+          </wp14:sizeRelH>
+          <wp14:sizeRelV relativeFrom="page">
+            <wp14:pctHeight>0</wp14:pctHeight>
+          </wp14:sizeRelV>
+        </wp:anchor>
+      </w:drawing>
+    </w:r>
+    <w:r>
+      <w:tab/>
+    </w:r>
+  </w:p>
+</w:hdr>
 </file>
 
 <file path=word/styles.xml><?xml version="1.0" encoding="utf-8"?>
@@ -1450,6 +1647,50 @@
       </w:tblBorders>
     </w:tblPr>
   </w:style>
+  <w:style w:type="paragraph" w:styleId="Encabezado">
+    <w:name w:val="header"/>
+    <w:basedOn w:val="Normal"/>
+    <w:link w:val="EncabezadoCar"/>
+    <w:uiPriority w:val="99"/>
+    <w:unhideWhenUsed/>
+    <w:rsid w:val="00B455B9"/>
+    <w:pPr>
+      <w:tabs>
+        <w:tab w:val="center" w:pos="4419"/>
+        <w:tab w:val="right" w:pos="8838"/>
+      </w:tabs>
+      <w:spacing w:after="0" w:line="240" w:lineRule="auto"/>
+    </w:pPr>
+  </w:style>
+  <w:style w:type="character" w:customStyle="1" w:styleId="EncabezadoCar">
+    <w:name w:val="Encabezado Car"/>
+    <w:basedOn w:val="Fuentedeprrafopredeter"/>
+    <w:link w:val="Encabezado"/>
+    <w:uiPriority w:val="99"/>
+    <w:rsid w:val="00B455B9"/>
+  </w:style>
+  <w:style w:type="paragraph" w:styleId="Piedepgina">
+    <w:name w:val="footer"/>
+    <w:basedOn w:val="Normal"/>
+    <w:link w:val="PiedepginaCar"/>
+    <w:uiPriority w:val="99"/>
+    <w:unhideWhenUsed/>
+    <w:rsid w:val="00B455B9"/>
+    <w:pPr>
+      <w:tabs>
+        <w:tab w:val="center" w:pos="4419"/>
+        <w:tab w:val="right" w:pos="8838"/>
+      </w:tabs>
+      <w:spacing w:after="0" w:line="240" w:lineRule="auto"/>
+    </w:pPr>
+  </w:style>
+  <w:style w:type="character" w:customStyle="1" w:styleId="PiedepginaCar">
+    <w:name w:val="Pie de página Car"/>
+    <w:basedOn w:val="Fuentedeprrafopredeter"/>
+    <w:link w:val="Piedepgina"/>
+    <w:uiPriority w:val="99"/>
+    <w:rsid w:val="00B455B9"/>
+  </w:style>
 </w:styles>
 </file>
 

</xml_diff>